<commit_message>
Updated part of documentation
</commit_message>
<xml_diff>
--- a/DOCUMENTATION.docx
+++ b/DOCUMENTATION.docx
@@ -43,25 +43,7 @@
           <w:i/>
           <w:iCs/>
         </w:rPr>
-        <w:t xml:space="preserve">Not every section in this document is required. This is just a template to help get you started. Feel free to add or remove </w:t>
-      </w:r>
-      <w:r>
-        <w:rPr>
-          <w:b/>
-          <w:bCs/>
-          <w:i/>
-          <w:iCs/>
-        </w:rPr>
-        <w:t>sections</w:t>
-      </w:r>
-      <w:r>
-        <w:rPr>
-          <w:b/>
-          <w:bCs/>
-          <w:i/>
-          <w:iCs/>
-        </w:rPr>
-        <w:t xml:space="preserve"> as you feel necessary.</w:t>
+        <w:t>Not every section in this document is required. This is just a template to help get you started. Feel free to add or remove sections as you feel necessary.</w:t>
       </w:r>
     </w:p>
     <w:p/>
@@ -85,23 +67,7 @@
           <w:i/>
           <w:iCs/>
         </w:rPr>
-        <w:t xml:space="preserve">How did you approach this challenge? Did you work through the objectives in any </w:t>
-      </w:r>
-      <w:proofErr w:type="gramStart"/>
-      <w:r>
-        <w:rPr>
-          <w:i/>
-          <w:iCs/>
-        </w:rPr>
-        <w:t>particular order</w:t>
-      </w:r>
-      <w:proofErr w:type="gramEnd"/>
-      <w:r>
-        <w:rPr>
-          <w:i/>
-          <w:iCs/>
-        </w:rPr>
-        <w:t>? If so, why? Did you utilize any external resources, such as tutorials, guides, or other materials?</w:t>
+        <w:t xml:space="preserve">I went through the objectives in a linear order, sequentially top to bottom. The first part of the approach I came up with revolved around retrieving data from the backend, of which I </w:t>
       </w:r>
     </w:p>
     <w:p/>
@@ -115,33 +81,49 @@
     </w:p>
     <w:p>
       <w:pPr>
-        <w:rPr>
-          <w:i/>
-          <w:iCs/>
-        </w:rPr>
-      </w:pPr>
-      <w:r>
-        <w:rPr>
-          <w:i/>
-          <w:iCs/>
-        </w:rPr>
-        <w:t xml:space="preserve">For the challenge objectives, did you do anything in a particular way that you want to discuss? Is there anything you're particularly proud of that you want to highlight? Did you attempt some objectives multiple times, or go back and re-write </w:t>
-      </w:r>
-      <w:proofErr w:type="gramStart"/>
-      <w:r>
-        <w:rPr>
-          <w:i/>
-          <w:iCs/>
-        </w:rPr>
-        <w:t>particular sections</w:t>
-      </w:r>
-      <w:proofErr w:type="gramEnd"/>
-      <w:r>
-        <w:rPr>
-          <w:i/>
-          <w:iCs/>
-        </w:rPr>
-        <w:t xml:space="preserve"> of code? If so, why? Use this space to document any key points you'd like to tell us about.</w:t>
+        <w:pStyle w:val="ListParagraph"/>
+        <w:numPr>
+          <w:ilvl w:val="0"/>
+          <w:numId w:val="3"/>
+        </w:numPr>
+        <w:rPr>
+          <w:i/>
+          <w:iCs/>
+        </w:rPr>
+      </w:pPr>
+      <w:r>
+        <w:rPr>
+          <w:i/>
+          <w:iCs/>
+        </w:rPr>
+        <w:t xml:space="preserve">Deletion of </w:t>
+      </w:r>
+      <w:r>
+        <w:rPr>
+          <w:i/>
+          <w:iCs/>
+        </w:rPr>
+        <w:t>medicine: I wanted to create a dropdown option filled with all medicine names that allows you to select one and then delete one.</w:t>
+      </w:r>
+    </w:p>
+    <w:p>
+      <w:pPr>
+        <w:pStyle w:val="ListParagraph"/>
+        <w:numPr>
+          <w:ilvl w:val="0"/>
+          <w:numId w:val="3"/>
+        </w:numPr>
+        <w:rPr>
+          <w:i/>
+          <w:iCs/>
+        </w:rPr>
+      </w:pPr>
+      <w:r>
+        <w:rPr>
+          <w:i/>
+          <w:iCs/>
+        </w:rPr>
+        <w:t>Prevention of duplicates: I added a check when you press the “Add” button, that will check whether there currently exists a medicine of the same name. To achieve this, I used the medicines/{name} endpoint to see if there was a medicine that existed with that name, and if it did, I would return out of the function and alert the user. Previously, I had a function that would do a for loop to check the ul in the medicine tracker but realised that it could be exploited by inspecting and deleting elements on the client.</w:t>
       </w:r>
     </w:p>
     <w:p/>
@@ -155,24 +137,133 @@
     </w:p>
     <w:p>
       <w:pPr>
-        <w:rPr>
-          <w:i/>
-          <w:iCs/>
-        </w:rPr>
-      </w:pPr>
-      <w:r>
-        <w:rPr>
-          <w:i/>
-          <w:iCs/>
-        </w:rPr>
-        <w:t>Use this space to document and discuss any issues you faced while undertaking this challenge and how you solved them. We recommend doing this proactively as you experience and resolve the issues - make sure you don't forget! (Screenshots are helpful, though not required)</w:t>
-      </w:r>
-      <w:r>
-        <w:rPr>
-          <w:i/>
-          <w:iCs/>
-        </w:rPr>
-        <w:t>.</w:t>
+        <w:pStyle w:val="ListParagraph"/>
+        <w:numPr>
+          <w:ilvl w:val="0"/>
+          <w:numId w:val="2"/>
+        </w:numPr>
+        <w:rPr>
+          <w:i/>
+          <w:iCs/>
+        </w:rPr>
+      </w:pPr>
+      <w:r>
+        <w:rPr>
+          <w:i/>
+          <w:iCs/>
+        </w:rPr>
+        <w:t>Validation and formatting of dat</w:t>
+      </w:r>
+      <w:r>
+        <w:rPr>
+          <w:i/>
+          <w:iCs/>
+        </w:rPr>
+        <w:t>a:</w:t>
+      </w:r>
+      <w:r>
+        <w:rPr>
+          <w:i/>
+          <w:iCs/>
+        </w:rPr>
+        <w:t xml:space="preserve"> Such as with missing data, to keep integrity, I had to handle output formatting for readability. </w:t>
+      </w:r>
+    </w:p>
+    <w:p>
+      <w:pPr>
+        <w:pStyle w:val="ListParagraph"/>
+        <w:numPr>
+          <w:ilvl w:val="0"/>
+          <w:numId w:val="1"/>
+        </w:numPr>
+        <w:rPr>
+          <w:i/>
+          <w:iCs/>
+        </w:rPr>
+      </w:pPr>
+      <w:r>
+        <w:rPr>
+          <w:i/>
+          <w:iCs/>
+        </w:rPr>
+        <w:t>I had an issue with posting to the backend, as I needed to specify the http protocol in the localhost URL. The same applied for when I was retrieving all medicines.</w:t>
+      </w:r>
+    </w:p>
+    <w:p>
+      <w:pPr>
+        <w:pStyle w:val="ListParagraph"/>
+        <w:numPr>
+          <w:ilvl w:val="0"/>
+          <w:numId w:val="1"/>
+        </w:numPr>
+        <w:rPr>
+          <w:i/>
+          <w:iCs/>
+        </w:rPr>
+      </w:pPr>
+      <w:r>
+        <w:rPr>
+          <w:i/>
+          <w:iCs/>
+        </w:rPr>
+        <w:lastRenderedPageBreak/>
+        <w:t>Submission of data for updating medicine price wouldn’t process as choosing an item in the dropdown wouldn’t submit that value. I realised later, that this was result of the name of the select element not being “name”.</w:t>
+      </w:r>
+    </w:p>
+    <w:p>
+      <w:pPr>
+        <w:pStyle w:val="ListParagraph"/>
+        <w:numPr>
+          <w:ilvl w:val="0"/>
+          <w:numId w:val="1"/>
+        </w:numPr>
+        <w:rPr>
+          <w:i/>
+          <w:iCs/>
+        </w:rPr>
+      </w:pPr>
+      <w:r>
+        <w:rPr>
+          <w:i/>
+          <w:iCs/>
+        </w:rPr>
+        <w:t>What happens if there are duplicate medication names? Do I prevent it entirely? Allow it and attach a unique identifier to allow for processing? As an example, when I implemented the update medicine card. I needed to either omit duplicates or find a way to access common names. I opted for ensuring each medicine was uniquely named.</w:t>
+      </w:r>
+    </w:p>
+    <w:p>
+      <w:pPr>
+        <w:pStyle w:val="ListParagraph"/>
+        <w:numPr>
+          <w:ilvl w:val="0"/>
+          <w:numId w:val="1"/>
+        </w:numPr>
+        <w:rPr>
+          <w:i/>
+          <w:iCs/>
+        </w:rPr>
+      </w:pPr>
+      <w:r>
+        <w:rPr>
+          <w:i/>
+          <w:iCs/>
+        </w:rPr>
+        <w:t xml:space="preserve">After adding the delete medicine fields, I had an issue “TypeError: </w:t>
+      </w:r>
+      <w:proofErr w:type="gramStart"/>
+      <w:r>
+        <w:rPr>
+          <w:i/>
+          <w:iCs/>
+        </w:rPr>
+        <w:t>window.fetch</w:t>
+      </w:r>
+      <w:proofErr w:type="gramEnd"/>
+      <w:r>
+        <w:rPr>
+          <w:i/>
+          <w:iCs/>
+        </w:rPr>
+        <w:t>: HEAD or GET Request cannot have a body.” After doing some research with form method support, I found that the DELETE method wasn’t supported and would set the method to GET. To resolve this, I directly entered the method into the fetch statement in JavaScript.</w:t>
       </w:r>
     </w:p>
     <w:p/>
@@ -199,6 +290,7 @@
         <w:t>How did you feel about the challenge overall? Did some parts go better than others? Did you run out of time? If you were to do this again, and were given more time, what would you do differently?</w:t>
       </w:r>
     </w:p>
+    <w:p/>
     <w:p/>
     <w:p/>
     <w:sectPr>
@@ -209,6 +301,356 @@
     </w:sectPr>
   </w:body>
 </w:document>
+</file>
+
+<file path=word/numbering.xml><?xml version="1.0" encoding="utf-8"?>
+<w:numbering xmlns:wpc="http://schemas.microsoft.com/office/word/2010/wordprocessingCanvas" xmlns:cx="http://schemas.microsoft.com/office/drawing/2014/chartex" xmlns:cx1="http://schemas.microsoft.com/office/drawing/2015/9/8/chartex" xmlns:cx2="http://schemas.microsoft.com/office/drawing/2015/10/21/chartex" xmlns:cx3="http://schemas.microsoft.com/office/drawing/2016/5/9/chartex" xmlns:cx4="http://schemas.microsoft.com/office/drawing/2016/5/10/chartex" xmlns:cx5="http://schemas.microsoft.com/office/drawing/2016/5/11/chartex" xmlns:cx6="http://schemas.microsoft.com/office/drawing/2016/5/12/chartex" xmlns:cx7="http://schemas.microsoft.com/office/drawing/2016/5/13/chartex" xmlns:cx8="http://schemas.microsoft.com/office/drawing/2016/5/14/chartex" xmlns:mc="http://schemas.openxmlformats.org/markup-compatibility/2006" xmlns:aink="http://schemas.microsoft.com/office/drawing/2016/ink" xmlns:am3d="http://schemas.microsoft.com/office/drawing/2017/model3d" xmlns:o="urn:schemas-microsoft-com:office:office" xmlns:oel="http://schemas.microsoft.com/office/2019/extlst" xmlns:r="http://schemas.openxmlformats.org/officeDocument/2006/relationships" xmlns:m="http://schemas.openxmlformats.org/officeDocument/2006/math" xmlns:v="urn:schemas-microsoft-com:vml" xmlns:wp14="http://schemas.microsoft.com/office/word/2010/wordprocessingDrawing" xmlns:wp="http://schemas.openxmlformats.org/drawingml/2006/wordprocessingDrawing" xmlns:w10="urn:schemas-microsoft-com:office:word" xmlns:w="http://schemas.openxmlformats.org/wordprocessingml/2006/main" xmlns:w14="http://schemas.microsoft.com/office/word/2010/wordml" xmlns:w15="http://schemas.microsoft.com/office/word/2012/wordml" xmlns:w16cex="http://schemas.microsoft.com/office/word/2018/wordml/cex" xmlns:w16cid="http://schemas.microsoft.com/office/word/2016/wordml/cid" xmlns:w16="http://schemas.microsoft.com/office/word/2018/wordml" xmlns:w16du="http://schemas.microsoft.com/office/word/2023/wordml/word16du" xmlns:w16sdtdh="http://schemas.microsoft.com/office/word/2020/wordml/sdtdatahash" xmlns:w16se="http://schemas.microsoft.com/office/word/2015/wordml/symex" xmlns:wpg="http://schemas.microsoft.com/office/word/2010/wordprocessingGroup" xmlns:wpi="http://schemas.microsoft.com/office/word/2010/wordprocessingInk" xmlns:wne="http://schemas.microsoft.com/office/word/2006/wordml" xmlns:wps="http://schemas.microsoft.com/office/word/2010/wordprocessingShape" mc:Ignorable="w14 w15 w16se w16cid w16 w16cex w16sdtdh w16du wp14">
+  <w:abstractNum w:abstractNumId="0" w15:restartNumberingAfterBreak="0">
+    <w:nsid w:val="18912FF0"/>
+    <w:multiLevelType w:val="hybridMultilevel"/>
+    <w:tmpl w:val="B234F03A"/>
+    <w:lvl w:ilvl="0" w:tplc="2856E0A4">
+      <w:numFmt w:val="bullet"/>
+      <w:lvlText w:val="-"/>
+      <w:lvlJc w:val="left"/>
+      <w:pPr>
+        <w:ind w:left="720" w:hanging="360"/>
+      </w:pPr>
+      <w:rPr>
+        <w:rFonts w:ascii="Aptos" w:eastAsiaTheme="minorHAnsi" w:hAnsi="Aptos" w:cstheme="minorBidi" w:hint="default"/>
+      </w:rPr>
+    </w:lvl>
+    <w:lvl w:ilvl="1" w:tplc="08090003" w:tentative="1">
+      <w:start w:val="1"/>
+      <w:numFmt w:val="bullet"/>
+      <w:lvlText w:val="o"/>
+      <w:lvlJc w:val="left"/>
+      <w:pPr>
+        <w:ind w:left="1440" w:hanging="360"/>
+      </w:pPr>
+      <w:rPr>
+        <w:rFonts w:ascii="Courier New" w:hAnsi="Courier New" w:cs="Courier New" w:hint="default"/>
+      </w:rPr>
+    </w:lvl>
+    <w:lvl w:ilvl="2" w:tplc="08090005" w:tentative="1">
+      <w:start w:val="1"/>
+      <w:numFmt w:val="bullet"/>
+      <w:lvlText w:val=""/>
+      <w:lvlJc w:val="left"/>
+      <w:pPr>
+        <w:ind w:left="2160" w:hanging="360"/>
+      </w:pPr>
+      <w:rPr>
+        <w:rFonts w:ascii="Wingdings" w:hAnsi="Wingdings" w:hint="default"/>
+      </w:rPr>
+    </w:lvl>
+    <w:lvl w:ilvl="3" w:tplc="08090001" w:tentative="1">
+      <w:start w:val="1"/>
+      <w:numFmt w:val="bullet"/>
+      <w:lvlText w:val=""/>
+      <w:lvlJc w:val="left"/>
+      <w:pPr>
+        <w:ind w:left="2880" w:hanging="360"/>
+      </w:pPr>
+      <w:rPr>
+        <w:rFonts w:ascii="Symbol" w:hAnsi="Symbol" w:hint="default"/>
+      </w:rPr>
+    </w:lvl>
+    <w:lvl w:ilvl="4" w:tplc="08090003" w:tentative="1">
+      <w:start w:val="1"/>
+      <w:numFmt w:val="bullet"/>
+      <w:lvlText w:val="o"/>
+      <w:lvlJc w:val="left"/>
+      <w:pPr>
+        <w:ind w:left="3600" w:hanging="360"/>
+      </w:pPr>
+      <w:rPr>
+        <w:rFonts w:ascii="Courier New" w:hAnsi="Courier New" w:cs="Courier New" w:hint="default"/>
+      </w:rPr>
+    </w:lvl>
+    <w:lvl w:ilvl="5" w:tplc="08090005" w:tentative="1">
+      <w:start w:val="1"/>
+      <w:numFmt w:val="bullet"/>
+      <w:lvlText w:val=""/>
+      <w:lvlJc w:val="left"/>
+      <w:pPr>
+        <w:ind w:left="4320" w:hanging="360"/>
+      </w:pPr>
+      <w:rPr>
+        <w:rFonts w:ascii="Wingdings" w:hAnsi="Wingdings" w:hint="default"/>
+      </w:rPr>
+    </w:lvl>
+    <w:lvl w:ilvl="6" w:tplc="08090001" w:tentative="1">
+      <w:start w:val="1"/>
+      <w:numFmt w:val="bullet"/>
+      <w:lvlText w:val=""/>
+      <w:lvlJc w:val="left"/>
+      <w:pPr>
+        <w:ind w:left="5040" w:hanging="360"/>
+      </w:pPr>
+      <w:rPr>
+        <w:rFonts w:ascii="Symbol" w:hAnsi="Symbol" w:hint="default"/>
+      </w:rPr>
+    </w:lvl>
+    <w:lvl w:ilvl="7" w:tplc="08090003" w:tentative="1">
+      <w:start w:val="1"/>
+      <w:numFmt w:val="bullet"/>
+      <w:lvlText w:val="o"/>
+      <w:lvlJc w:val="left"/>
+      <w:pPr>
+        <w:ind w:left="5760" w:hanging="360"/>
+      </w:pPr>
+      <w:rPr>
+        <w:rFonts w:ascii="Courier New" w:hAnsi="Courier New" w:cs="Courier New" w:hint="default"/>
+      </w:rPr>
+    </w:lvl>
+    <w:lvl w:ilvl="8" w:tplc="08090005" w:tentative="1">
+      <w:start w:val="1"/>
+      <w:numFmt w:val="bullet"/>
+      <w:lvlText w:val=""/>
+      <w:lvlJc w:val="left"/>
+      <w:pPr>
+        <w:ind w:left="6480" w:hanging="360"/>
+      </w:pPr>
+      <w:rPr>
+        <w:rFonts w:ascii="Wingdings" w:hAnsi="Wingdings" w:hint="default"/>
+      </w:rPr>
+    </w:lvl>
+  </w:abstractNum>
+  <w:abstractNum w:abstractNumId="1" w15:restartNumberingAfterBreak="0">
+    <w:nsid w:val="344A45C8"/>
+    <w:multiLevelType w:val="hybridMultilevel"/>
+    <w:tmpl w:val="F45C2D00"/>
+    <w:lvl w:ilvl="0" w:tplc="5A5E319E">
+      <w:numFmt w:val="bullet"/>
+      <w:lvlText w:val="-"/>
+      <w:lvlJc w:val="left"/>
+      <w:pPr>
+        <w:ind w:left="720" w:hanging="360"/>
+      </w:pPr>
+      <w:rPr>
+        <w:rFonts w:ascii="Aptos" w:eastAsiaTheme="minorHAnsi" w:hAnsi="Aptos" w:cstheme="minorBidi" w:hint="default"/>
+      </w:rPr>
+    </w:lvl>
+    <w:lvl w:ilvl="1" w:tplc="08090003" w:tentative="1">
+      <w:start w:val="1"/>
+      <w:numFmt w:val="bullet"/>
+      <w:lvlText w:val="o"/>
+      <w:lvlJc w:val="left"/>
+      <w:pPr>
+        <w:ind w:left="1440" w:hanging="360"/>
+      </w:pPr>
+      <w:rPr>
+        <w:rFonts w:ascii="Courier New" w:hAnsi="Courier New" w:cs="Courier New" w:hint="default"/>
+      </w:rPr>
+    </w:lvl>
+    <w:lvl w:ilvl="2" w:tplc="08090005" w:tentative="1">
+      <w:start w:val="1"/>
+      <w:numFmt w:val="bullet"/>
+      <w:lvlText w:val=""/>
+      <w:lvlJc w:val="left"/>
+      <w:pPr>
+        <w:ind w:left="2160" w:hanging="360"/>
+      </w:pPr>
+      <w:rPr>
+        <w:rFonts w:ascii="Wingdings" w:hAnsi="Wingdings" w:hint="default"/>
+      </w:rPr>
+    </w:lvl>
+    <w:lvl w:ilvl="3" w:tplc="08090001" w:tentative="1">
+      <w:start w:val="1"/>
+      <w:numFmt w:val="bullet"/>
+      <w:lvlText w:val=""/>
+      <w:lvlJc w:val="left"/>
+      <w:pPr>
+        <w:ind w:left="2880" w:hanging="360"/>
+      </w:pPr>
+      <w:rPr>
+        <w:rFonts w:ascii="Symbol" w:hAnsi="Symbol" w:hint="default"/>
+      </w:rPr>
+    </w:lvl>
+    <w:lvl w:ilvl="4" w:tplc="08090003" w:tentative="1">
+      <w:start w:val="1"/>
+      <w:numFmt w:val="bullet"/>
+      <w:lvlText w:val="o"/>
+      <w:lvlJc w:val="left"/>
+      <w:pPr>
+        <w:ind w:left="3600" w:hanging="360"/>
+      </w:pPr>
+      <w:rPr>
+        <w:rFonts w:ascii="Courier New" w:hAnsi="Courier New" w:cs="Courier New" w:hint="default"/>
+      </w:rPr>
+    </w:lvl>
+    <w:lvl w:ilvl="5" w:tplc="08090005" w:tentative="1">
+      <w:start w:val="1"/>
+      <w:numFmt w:val="bullet"/>
+      <w:lvlText w:val=""/>
+      <w:lvlJc w:val="left"/>
+      <w:pPr>
+        <w:ind w:left="4320" w:hanging="360"/>
+      </w:pPr>
+      <w:rPr>
+        <w:rFonts w:ascii="Wingdings" w:hAnsi="Wingdings" w:hint="default"/>
+      </w:rPr>
+    </w:lvl>
+    <w:lvl w:ilvl="6" w:tplc="08090001" w:tentative="1">
+      <w:start w:val="1"/>
+      <w:numFmt w:val="bullet"/>
+      <w:lvlText w:val=""/>
+      <w:lvlJc w:val="left"/>
+      <w:pPr>
+        <w:ind w:left="5040" w:hanging="360"/>
+      </w:pPr>
+      <w:rPr>
+        <w:rFonts w:ascii="Symbol" w:hAnsi="Symbol" w:hint="default"/>
+      </w:rPr>
+    </w:lvl>
+    <w:lvl w:ilvl="7" w:tplc="08090003" w:tentative="1">
+      <w:start w:val="1"/>
+      <w:numFmt w:val="bullet"/>
+      <w:lvlText w:val="o"/>
+      <w:lvlJc w:val="left"/>
+      <w:pPr>
+        <w:ind w:left="5760" w:hanging="360"/>
+      </w:pPr>
+      <w:rPr>
+        <w:rFonts w:ascii="Courier New" w:hAnsi="Courier New" w:cs="Courier New" w:hint="default"/>
+      </w:rPr>
+    </w:lvl>
+    <w:lvl w:ilvl="8" w:tplc="08090005" w:tentative="1">
+      <w:start w:val="1"/>
+      <w:numFmt w:val="bullet"/>
+      <w:lvlText w:val=""/>
+      <w:lvlJc w:val="left"/>
+      <w:pPr>
+        <w:ind w:left="6480" w:hanging="360"/>
+      </w:pPr>
+      <w:rPr>
+        <w:rFonts w:ascii="Wingdings" w:hAnsi="Wingdings" w:hint="default"/>
+      </w:rPr>
+    </w:lvl>
+  </w:abstractNum>
+  <w:abstractNum w:abstractNumId="2" w15:restartNumberingAfterBreak="0">
+    <w:nsid w:val="383C0C74"/>
+    <w:multiLevelType w:val="hybridMultilevel"/>
+    <w:tmpl w:val="96D0358A"/>
+    <w:lvl w:ilvl="0" w:tplc="80A0DBFA">
+      <w:numFmt w:val="bullet"/>
+      <w:lvlText w:val="-"/>
+      <w:lvlJc w:val="left"/>
+      <w:pPr>
+        <w:ind w:left="720" w:hanging="360"/>
+      </w:pPr>
+      <w:rPr>
+        <w:rFonts w:ascii="Aptos" w:eastAsiaTheme="minorHAnsi" w:hAnsi="Aptos" w:cstheme="minorBidi" w:hint="default"/>
+      </w:rPr>
+    </w:lvl>
+    <w:lvl w:ilvl="1" w:tplc="08090003" w:tentative="1">
+      <w:start w:val="1"/>
+      <w:numFmt w:val="bullet"/>
+      <w:lvlText w:val="o"/>
+      <w:lvlJc w:val="left"/>
+      <w:pPr>
+        <w:ind w:left="1440" w:hanging="360"/>
+      </w:pPr>
+      <w:rPr>
+        <w:rFonts w:ascii="Courier New" w:hAnsi="Courier New" w:cs="Courier New" w:hint="default"/>
+      </w:rPr>
+    </w:lvl>
+    <w:lvl w:ilvl="2" w:tplc="08090005" w:tentative="1">
+      <w:start w:val="1"/>
+      <w:numFmt w:val="bullet"/>
+      <w:lvlText w:val=""/>
+      <w:lvlJc w:val="left"/>
+      <w:pPr>
+        <w:ind w:left="2160" w:hanging="360"/>
+      </w:pPr>
+      <w:rPr>
+        <w:rFonts w:ascii="Wingdings" w:hAnsi="Wingdings" w:hint="default"/>
+      </w:rPr>
+    </w:lvl>
+    <w:lvl w:ilvl="3" w:tplc="08090001" w:tentative="1">
+      <w:start w:val="1"/>
+      <w:numFmt w:val="bullet"/>
+      <w:lvlText w:val=""/>
+      <w:lvlJc w:val="left"/>
+      <w:pPr>
+        <w:ind w:left="2880" w:hanging="360"/>
+      </w:pPr>
+      <w:rPr>
+        <w:rFonts w:ascii="Symbol" w:hAnsi="Symbol" w:hint="default"/>
+      </w:rPr>
+    </w:lvl>
+    <w:lvl w:ilvl="4" w:tplc="08090003" w:tentative="1">
+      <w:start w:val="1"/>
+      <w:numFmt w:val="bullet"/>
+      <w:lvlText w:val="o"/>
+      <w:lvlJc w:val="left"/>
+      <w:pPr>
+        <w:ind w:left="3600" w:hanging="360"/>
+      </w:pPr>
+      <w:rPr>
+        <w:rFonts w:ascii="Courier New" w:hAnsi="Courier New" w:cs="Courier New" w:hint="default"/>
+      </w:rPr>
+    </w:lvl>
+    <w:lvl w:ilvl="5" w:tplc="08090005" w:tentative="1">
+      <w:start w:val="1"/>
+      <w:numFmt w:val="bullet"/>
+      <w:lvlText w:val=""/>
+      <w:lvlJc w:val="left"/>
+      <w:pPr>
+        <w:ind w:left="4320" w:hanging="360"/>
+      </w:pPr>
+      <w:rPr>
+        <w:rFonts w:ascii="Wingdings" w:hAnsi="Wingdings" w:hint="default"/>
+      </w:rPr>
+    </w:lvl>
+    <w:lvl w:ilvl="6" w:tplc="08090001" w:tentative="1">
+      <w:start w:val="1"/>
+      <w:numFmt w:val="bullet"/>
+      <w:lvlText w:val=""/>
+      <w:lvlJc w:val="left"/>
+      <w:pPr>
+        <w:ind w:left="5040" w:hanging="360"/>
+      </w:pPr>
+      <w:rPr>
+        <w:rFonts w:ascii="Symbol" w:hAnsi="Symbol" w:hint="default"/>
+      </w:rPr>
+    </w:lvl>
+    <w:lvl w:ilvl="7" w:tplc="08090003" w:tentative="1">
+      <w:start w:val="1"/>
+      <w:numFmt w:val="bullet"/>
+      <w:lvlText w:val="o"/>
+      <w:lvlJc w:val="left"/>
+      <w:pPr>
+        <w:ind w:left="5760" w:hanging="360"/>
+      </w:pPr>
+      <w:rPr>
+        <w:rFonts w:ascii="Courier New" w:hAnsi="Courier New" w:cs="Courier New" w:hint="default"/>
+      </w:rPr>
+    </w:lvl>
+    <w:lvl w:ilvl="8" w:tplc="08090005" w:tentative="1">
+      <w:start w:val="1"/>
+      <w:numFmt w:val="bullet"/>
+      <w:lvlText w:val=""/>
+      <w:lvlJc w:val="left"/>
+      <w:pPr>
+        <w:ind w:left="6480" w:hanging="360"/>
+      </w:pPr>
+      <w:rPr>
+        <w:rFonts w:ascii="Wingdings" w:hAnsi="Wingdings" w:hint="default"/>
+      </w:rPr>
+    </w:lvl>
+  </w:abstractNum>
+  <w:num w:numId="1" w16cid:durableId="2071153372">
+    <w:abstractNumId w:val="1"/>
+  </w:num>
+  <w:num w:numId="2" w16cid:durableId="203175929">
+    <w:abstractNumId w:val="0"/>
+  </w:num>
+  <w:num w:numId="3" w16cid:durableId="2082673065">
+    <w:abstractNumId w:val="2"/>
+  </w:num>
+</w:numbering>
 </file>
 
 <file path=word/styles.xml><?xml version="1.0" encoding="utf-8"?>
@@ -611,6 +1053,7 @@
   <w:style w:type="paragraph" w:default="1" w:styleId="Normal">
     <w:name w:val="Normal"/>
     <w:qFormat/>
+    <w:rsid w:val="001766C1"/>
   </w:style>
   <w:style w:type="paragraph" w:styleId="Heading1">
     <w:name w:val="heading 1"/>

</xml_diff>

<commit_message>
Implemented solution to challenge, and further redesigned the UI.
</commit_message>
<xml_diff>
--- a/DOCUMENTATION.docx
+++ b/DOCUMENTATION.docx
@@ -67,7 +67,146 @@
           <w:i/>
           <w:iCs/>
         </w:rPr>
-        <w:t xml:space="preserve">I went through the objectives in a linear order, sequentially top to bottom. The first part of the approach I came up with revolved around retrieving data from the backend, of which I </w:t>
+        <w:t xml:space="preserve">I went through the objectives in a linear order, sequentially top to bottom. The first part of the approach I came up with revolved around </w:t>
+      </w:r>
+      <w:r>
+        <w:rPr>
+          <w:i/>
+          <w:iCs/>
+        </w:rPr>
+        <w:t>retrieving</w:t>
+      </w:r>
+      <w:r>
+        <w:rPr>
+          <w:i/>
+          <w:iCs/>
+        </w:rPr>
+        <w:t xml:space="preserve"> data </w:t>
+      </w:r>
+      <w:r>
+        <w:rPr>
+          <w:i/>
+          <w:iCs/>
+        </w:rPr>
+        <w:t xml:space="preserve">from </w:t>
+      </w:r>
+      <w:r>
+        <w:rPr>
+          <w:i/>
+          <w:iCs/>
+        </w:rPr>
+        <w:t xml:space="preserve">the </w:t>
+      </w:r>
+      <w:r>
+        <w:rPr>
+          <w:i/>
+          <w:iCs/>
+        </w:rPr>
+        <w:t>backend and displaying it. To do this, I used the fetch function which, by default, makes a GET request. After retrieving the data using the API, I ran some validation to ensure that data was consistent and had integrity</w:t>
+      </w:r>
+      <w:r>
+        <w:rPr>
+          <w:i/>
+          <w:iCs/>
+        </w:rPr>
+        <w:t>.</w:t>
+      </w:r>
+      <w:r>
+        <w:rPr>
+          <w:i/>
+          <w:iCs/>
+        </w:rPr>
+        <w:t xml:space="preserve"> </w:t>
+      </w:r>
+      <w:r>
+        <w:rPr>
+          <w:i/>
+          <w:iCs/>
+        </w:rPr>
+        <w:t>I ensured that v</w:t>
+      </w:r>
+      <w:r>
+        <w:rPr>
+          <w:i/>
+          <w:iCs/>
+        </w:rPr>
+        <w:t xml:space="preserve">alues were to 2 decimal places or, if there was no price or name entered, it </w:t>
+      </w:r>
+      <w:r>
+        <w:rPr>
+          <w:i/>
+          <w:iCs/>
+        </w:rPr>
+        <w:t>would</w:t>
+      </w:r>
+      <w:r>
+        <w:rPr>
+          <w:i/>
+          <w:iCs/>
+        </w:rPr>
+        <w:t xml:space="preserve"> say “Unknown Medicine” or “Price Unavailable”. </w:t>
+      </w:r>
+    </w:p>
+    <w:p>
+      <w:pPr>
+        <w:rPr>
+          <w:i/>
+          <w:iCs/>
+        </w:rPr>
+      </w:pPr>
+      <w:r>
+        <w:rPr>
+          <w:i/>
+          <w:iCs/>
+        </w:rPr>
+        <w:t xml:space="preserve">of which I </w:t>
+      </w:r>
+      <w:r>
+        <w:rPr>
+          <w:i/>
+          <w:iCs/>
+        </w:rPr>
+        <w:t>first created a form with three input fields: one for the name, one for the price, and the final submit button.</w:t>
+      </w:r>
+      <w:r>
+        <w:rPr>
+          <w:i/>
+          <w:iCs/>
+        </w:rPr>
+        <w:t xml:space="preserve"> I specified that the action was to connect to </w:t>
+      </w:r>
+      <w:hyperlink r:id="rId5" w:history="1">
+        <w:r>
+          <w:rPr>
+            <w:rStyle w:val="Hyperlink"/>
+            <w:i/>
+            <w:iCs/>
+          </w:rPr>
+          <w:t>http://localhost:8000/create</w:t>
+        </w:r>
+      </w:hyperlink>
+      <w:r>
+        <w:rPr>
+          <w:i/>
+          <w:iCs/>
+        </w:rPr>
+        <w:t xml:space="preserve"> with the POST method. After executing this, I realised that the webpage would redirect to the link above, which was unwanted, so I added </w:t>
+      </w:r>
+      <w:proofErr w:type="spellStart"/>
+      <w:r>
+        <w:rPr>
+          <w:i/>
+          <w:iCs/>
+        </w:rPr>
+        <w:t>event.preventDefault</w:t>
+      </w:r>
+      <w:proofErr w:type="spellEnd"/>
+      <w:r>
+        <w:rPr>
+          <w:i/>
+          <w:iCs/>
+        </w:rPr>
+        <w:t>() inside of an event listener in JavaScript.</w:t>
       </w:r>
     </w:p>
     <w:p/>
@@ -206,7 +345,6 @@
           <w:i/>
           <w:iCs/>
         </w:rPr>
-        <w:lastRenderedPageBreak/>
         <w:t>Submission of data for updating medicine price wouldn’t process as choosing an item in the dropdown wouldn’t submit that value. I realised later, that this was result of the name of the select element not being “name”.</w:t>
       </w:r>
     </w:p>
@@ -249,7 +387,7 @@
         </w:rPr>
         <w:t xml:space="preserve">After adding the delete medicine fields, I had an issue “TypeError: </w:t>
       </w:r>
-      <w:proofErr w:type="gramStart"/>
+      <w:proofErr w:type="spellStart"/>
       <w:r>
         <w:rPr>
           <w:i/>
@@ -257,7 +395,7 @@
         </w:rPr>
         <w:t>window.fetch</w:t>
       </w:r>
-      <w:proofErr w:type="gramEnd"/>
+      <w:proofErr w:type="spellEnd"/>
       <w:r>
         <w:rPr>
           <w:i/>
@@ -1569,6 +1707,29 @@
       <w:spacing w:val="5"/>
     </w:rPr>
   </w:style>
+  <w:style w:type="character" w:styleId="Hyperlink">
+    <w:name w:val="Hyperlink"/>
+    <w:basedOn w:val="DefaultParagraphFont"/>
+    <w:uiPriority w:val="99"/>
+    <w:unhideWhenUsed/>
+    <w:rsid w:val="00C027D5"/>
+    <w:rPr>
+      <w:color w:val="467886" w:themeColor="hyperlink"/>
+      <w:u w:val="single"/>
+    </w:rPr>
+  </w:style>
+  <w:style w:type="character" w:styleId="UnresolvedMention">
+    <w:name w:val="Unresolved Mention"/>
+    <w:basedOn w:val="DefaultParagraphFont"/>
+    <w:uiPriority w:val="99"/>
+    <w:semiHidden/>
+    <w:unhideWhenUsed/>
+    <w:rsid w:val="00C027D5"/>
+    <w:rPr>
+      <w:color w:val="605E5C"/>
+      <w:shd w:val="clear" w:color="auto" w:fill="E1DFDD"/>
+    </w:rPr>
+  </w:style>
 </w:styles>
 </file>
 

</xml_diff>

<commit_message>
Let medicine-list fill up with an overflow-y. Moved CRUD operation cards to the right of the medicine list.
</commit_message>
<xml_diff>
--- a/DOCUMENTATION.docx
+++ b/DOCUMENTATION.docx
@@ -130,7 +130,7 @@
           <w:i/>
           <w:iCs/>
         </w:rPr>
-        <w:t xml:space="preserve">alues were to 2 decimal places or, if there was no price or name entered, it </w:t>
+        <w:t xml:space="preserve">alues were to 2 decimal places or if there was no price or name entered, it </w:t>
       </w:r>
       <w:r>
         <w:rPr>
@@ -144,7 +144,14 @@
           <w:i/>
           <w:iCs/>
         </w:rPr>
-        <w:t xml:space="preserve"> say “Unknown Medicine” or “Price Unavailable”. </w:t>
+        <w:t xml:space="preserve"> say “Unknown Medicine” or “Price Unavailable”.</w:t>
+      </w:r>
+      <w:r>
+        <w:rPr>
+          <w:i/>
+          <w:iCs/>
+        </w:rPr>
+        <w:t xml:space="preserve"> I then entered the name and price into span elements and appended them to the same list item. This allowed for me to manipulate their design, and placement, with ease. </w:t>
       </w:r>
     </w:p>
     <w:p>
@@ -193,6 +200,7 @@
         <w:t xml:space="preserve"> with the POST method. After executing this, I realised that the webpage would redirect to the link above, which was unwanted, so I added </w:t>
       </w:r>
       <w:proofErr w:type="spellStart"/>
+      <w:proofErr w:type="gramStart"/>
       <w:r>
         <w:rPr>
           <w:i/>
@@ -201,6 +209,7 @@
         <w:t>event.preventDefault</w:t>
       </w:r>
       <w:proofErr w:type="spellEnd"/>
+      <w:proofErr w:type="gramEnd"/>
       <w:r>
         <w:rPr>
           <w:i/>
@@ -262,7 +271,15 @@
           <w:i/>
           <w:iCs/>
         </w:rPr>
-        <w:t>Prevention of duplicates: I added a check when you press the “Add” button, that will check whether there currently exists a medicine of the same name. To achieve this, I used the medicines/{name} endpoint to see if there was a medicine that existed with that name, and if it did, I would return out of the function and alert the user. Previously, I had a function that would do a for loop to check the ul in the medicine tracker but realised that it could be exploited by inspecting and deleting elements on the client.</w:t>
+        <w:t xml:space="preserve">Prevention of duplicates: I added a check when you press the “Add” button, that will check whether there currently exists a medicine of the same name. To achieve this, I used the medicines/{name} endpoint to see if there was a medicine that existed with that name, and if it did, I would return out of the function and alert the user. Previously, I had a function that would do a for loop to </w:t>
+      </w:r>
+      <w:r>
+        <w:rPr>
+          <w:i/>
+          <w:iCs/>
+        </w:rPr>
+        <w:lastRenderedPageBreak/>
+        <w:t>check the ul in the medicine tracker but realised that it could be exploited by inspecting and deleting elements on the client.</w:t>
       </w:r>
     </w:p>
     <w:p/>
@@ -388,6 +405,7 @@
         <w:t xml:space="preserve">After adding the delete medicine fields, I had an issue “TypeError: </w:t>
       </w:r>
       <w:proofErr w:type="spellStart"/>
+      <w:proofErr w:type="gramStart"/>
       <w:r>
         <w:rPr>
           <w:i/>
@@ -396,6 +414,7 @@
         <w:t>window.fetch</w:t>
       </w:r>
       <w:proofErr w:type="spellEnd"/>
+      <w:proofErr w:type="gramEnd"/>
       <w:r>
         <w:rPr>
           <w:i/>

</xml_diff>

<commit_message>
Updated quality of life features and documentation
</commit_message>
<xml_diff>
--- a/DOCUMENTATION.docx
+++ b/DOCUMENTATION.docx
@@ -166,14 +166,56 @@
           <w:i/>
           <w:iCs/>
         </w:rPr>
-        <w:t xml:space="preserve">of which I </w:t>
-      </w:r>
-      <w:r>
-        <w:rPr>
-          <w:i/>
-          <w:iCs/>
-        </w:rPr>
-        <w:t>first created a form with three input fields: one for the name, one for the price, and the final submit button.</w:t>
+        <w:t xml:space="preserve">Then I worked down the remaining objectives sequentially. The first was a new medicine </w:t>
+      </w:r>
+      <w:r>
+        <w:rPr>
+          <w:i/>
+          <w:iCs/>
+        </w:rPr>
+        <w:t>f</w:t>
+      </w:r>
+      <w:r>
+        <w:rPr>
+          <w:i/>
+          <w:iCs/>
+        </w:rPr>
+        <w:t>ield, of</w:t>
+      </w:r>
+      <w:r>
+        <w:rPr>
+          <w:i/>
+          <w:iCs/>
+        </w:rPr>
+        <w:t xml:space="preserve"> which I </w:t>
+      </w:r>
+      <w:r>
+        <w:rPr>
+          <w:i/>
+          <w:iCs/>
+        </w:rPr>
+        <w:t>first created a form with three input fields: one for the name, one for the price, and the final submit button</w:t>
+      </w:r>
+      <w:r>
+        <w:rPr>
+          <w:i/>
+          <w:iCs/>
+        </w:rPr>
+        <w:t xml:space="preserve"> with validation</w:t>
+      </w:r>
+      <w:r>
+        <w:rPr>
+          <w:i/>
+          <w:iCs/>
+        </w:rPr>
+        <w:t xml:space="preserve"> (min=0, increments of .01)</w:t>
+      </w:r>
+      <w:r>
+        <w:rPr>
+          <w:i/>
+          <w:iCs/>
+        </w:rPr>
+        <w:t>.</w:t>
       </w:r>
       <w:r>
         <w:rPr>
@@ -218,7 +260,11 @@
         <w:t>() inside of an event listener in JavaScript.</w:t>
       </w:r>
     </w:p>
-    <w:p/>
+    <w:p>
+      <w:r>
+        <w:t>I then worked on an implementation of the update medicine card. This used the same form as the previous card, but I changed the first box to be a dropdown of all items that currently exist in the database. This prevents the entering of erroneous data and allows for quicker interactions for the user.</w:t>
+      </w:r>
+    </w:p>
     <w:p>
       <w:pPr>
         <w:pStyle w:val="Heading2"/>
@@ -271,15 +317,28 @@
           <w:i/>
           <w:iCs/>
         </w:rPr>
-        <w:t xml:space="preserve">Prevention of duplicates: I added a check when you press the “Add” button, that will check whether there currently exists a medicine of the same name. To achieve this, I used the medicines/{name} endpoint to see if there was a medicine that existed with that name, and if it did, I would return out of the function and alert the user. Previously, I had a function that would do a for loop to </w:t>
-      </w:r>
-      <w:r>
-        <w:rPr>
-          <w:i/>
-          <w:iCs/>
-        </w:rPr>
         <w:lastRenderedPageBreak/>
-        <w:t>check the ul in the medicine tracker but realised that it could be exploited by inspecting and deleting elements on the client.</w:t>
+        <w:t>Prevention of duplicates: I added a check when you press the “Add” button, that will check whether there currently exists a medicine of the same name. To achieve this, I used the medicines/{name} endpoint to see if there was a medicine that existed with that name, and if it did, I would return out of the function and alert the user. Previously, I had a function that would do a for loop to check the ul in the medicine tracker but realised that it could be exploited by inspecting and deleting elements on the client.</w:t>
+      </w:r>
+    </w:p>
+    <w:p>
+      <w:pPr>
+        <w:pStyle w:val="ListParagraph"/>
+        <w:numPr>
+          <w:ilvl w:val="0"/>
+          <w:numId w:val="3"/>
+        </w:numPr>
+        <w:rPr>
+          <w:i/>
+          <w:iCs/>
+        </w:rPr>
+      </w:pPr>
+      <w:r>
+        <w:rPr>
+          <w:i/>
+          <w:iCs/>
+        </w:rPr>
+        <w:t>Interactive medicine list. I made it so when you hovered over an item in the medicine-list, it would set the values of the select elements to that value.</w:t>
       </w:r>
     </w:p>
     <w:p/>
@@ -421,6 +480,26 @@
           <w:iCs/>
         </w:rPr>
         <w:t>: HEAD or GET Request cannot have a body.” After doing some research with form method support, I found that the DELETE method wasn’t supported and would set the method to GET. To resolve this, I directly entered the method into the fetch statement in JavaScript.</w:t>
+      </w:r>
+    </w:p>
+    <w:p>
+      <w:pPr>
+        <w:pStyle w:val="ListParagraph"/>
+        <w:numPr>
+          <w:ilvl w:val="0"/>
+          <w:numId w:val="1"/>
+        </w:numPr>
+        <w:rPr>
+          <w:i/>
+          <w:iCs/>
+        </w:rPr>
+      </w:pPr>
+      <w:r>
+        <w:rPr>
+          <w:i/>
+          <w:iCs/>
+        </w:rPr>
+        <w:t>When making the medicine-list interactive, I had an issue where clicking the text in each list item would not cause the select boxes to set to that value. To solve this, I added a check to navigate to the medicine-name class and grab its text content.</w:t>
       </w:r>
     </w:p>
     <w:p/>

</xml_diff>

<commit_message>
Fixed max-height leaving the viewport, and tweaked error messages.
</commit_message>
<xml_diff>
--- a/DOCUMENTATION.docx
+++ b/DOCUMENTATION.docx
@@ -7,46 +7,9 @@
         <w:pStyle w:val="Heading1"/>
       </w:pPr>
       <w:r>
-        <w:t>Lilly Technical Challenge Documentation Template</w:t>
+        <w:t>Lilly Technical Challenge Documentation</w:t>
       </w:r>
     </w:p>
-    <w:p/>
-    <w:p>
-      <w:pPr>
-        <w:rPr>
-          <w:i/>
-          <w:iCs/>
-        </w:rPr>
-      </w:pPr>
-      <w:r>
-        <w:rPr>
-          <w:i/>
-          <w:iCs/>
-        </w:rPr>
-        <w:t>This documentation template serves as a place for you to discuss how you approached this challenge, any issues you faced &amp; how you overcame them, or any other points that you feel would be relevant for the interviewers to know. The text in italics is here to guide you - feel free to remove it once you fill out each section!</w:t>
-      </w:r>
-    </w:p>
-    <w:p/>
-    <w:p>
-      <w:pPr>
-        <w:rPr>
-          <w:b/>
-          <w:bCs/>
-          <w:i/>
-          <w:iCs/>
-        </w:rPr>
-      </w:pPr>
-      <w:r>
-        <w:rPr>
-          <w:b/>
-          <w:bCs/>
-          <w:i/>
-          <w:iCs/>
-        </w:rPr>
-        <w:t>Not every section in this document is required. This is just a template to help get you started. Feel free to add or remove sections as you feel necessary.</w:t>
-      </w:r>
-    </w:p>
-    <w:p/>
     <w:p>
       <w:pPr>
         <w:pStyle w:val="Heading2"/>
@@ -241,7 +204,6 @@
         </w:rPr>
         <w:t xml:space="preserve"> with the POST method. After executing this, I realised that the webpage would redirect to the link above, which was unwanted, so I added </w:t>
       </w:r>
-      <w:proofErr w:type="spellStart"/>
       <w:proofErr w:type="gramStart"/>
       <w:r>
         <w:rPr>
@@ -250,7 +212,6 @@
         </w:rPr>
         <w:t>event.preventDefault</w:t>
       </w:r>
-      <w:proofErr w:type="spellEnd"/>
       <w:proofErr w:type="gramEnd"/>
       <w:r>
         <w:rPr>
@@ -317,7 +278,6 @@
           <w:i/>
           <w:iCs/>
         </w:rPr>
-        <w:lastRenderedPageBreak/>
         <w:t>Prevention of duplicates: I added a check when you press the “Add” button, that will check whether there currently exists a medicine of the same name. To achieve this, I used the medicines/{name} endpoint to see if there was a medicine that existed with that name, and if it did, I would return out of the function and alert the user. Previously, I had a function that would do a for loop to check the ul in the medicine tracker but realised that it could be exploited by inspecting and deleting elements on the client.</w:t>
       </w:r>
     </w:p>
@@ -347,6 +307,7 @@
         <w:pStyle w:val="Heading2"/>
       </w:pPr>
       <w:r>
+        <w:lastRenderedPageBreak/>
         <w:t>Problems Faced</w:t>
       </w:r>
     </w:p>
@@ -463,7 +424,6 @@
         </w:rPr>
         <w:t xml:space="preserve">After adding the delete medicine fields, I had an issue “TypeError: </w:t>
       </w:r>
-      <w:proofErr w:type="spellStart"/>
       <w:proofErr w:type="gramStart"/>
       <w:r>
         <w:rPr>
@@ -472,7 +432,6 @@
         </w:rPr>
         <w:t>window.fetch</w:t>
       </w:r>
-      <w:proofErr w:type="spellEnd"/>
       <w:proofErr w:type="gramEnd"/>
       <w:r>
         <w:rPr>

</xml_diff>